<commit_message>
Missing the last requirement, everything else is working
</commit_message>
<xml_diff>
--- a/Documents/ENTvisio.docx
+++ b/Documents/ENTvisio.docx
@@ -66,7 +66,6 @@
       </w:r>
     </w:p>
     <w:p>
-      <w:bookmarkStart w:id="0" w:name="_GoBack"/>
       <w:r>
         <w:t>Entwicklu</w:t>
       </w:r>
@@ -256,7 +255,6 @@
         <w:t>)</w:t>
       </w:r>
     </w:p>
-    <w:bookmarkEnd w:id="0"/>
     <w:p/>
     <w:p>
       <w:pPr>
@@ -1839,6 +1837,10 @@
       </w:r>
     </w:p>
     <w:p>
+      <w:bookmarkStart w:id="0" w:name="_GoBack"/>
+      <w:bookmarkEnd w:id="0"/>
+    </w:p>
+    <w:p>
       <w:pPr>
         <w:pStyle w:val="Heading2"/>
         <w:numPr>
@@ -2194,7 +2196,7 @@
         <w:rStyle w:val="PageNumber"/>
         <w:noProof/>
       </w:rPr>
-      <w:t>1</w:t>
+      <w:t>2</w:t>
     </w:r>
     <w:r>
       <w:rPr>
@@ -6242,7 +6244,7 @@
 </file>
 
 <file path=customXml/itemProps1.xml><?xml version="1.0" encoding="utf-8"?>
-<ds:datastoreItem xmlns:ds="http://schemas.openxmlformats.org/officeDocument/2006/customXml" ds:itemID="{659E5B7E-A7B3-4FE3-ABEF-BF8FED31FC54}">
+<ds:datastoreItem xmlns:ds="http://schemas.openxmlformats.org/officeDocument/2006/customXml" ds:itemID="{467281A9-0139-4E27-AF0E-A07679F1A4DD}">
   <ds:schemaRefs>
     <ds:schemaRef ds:uri="http://schemas.openxmlformats.org/officeDocument/2006/bibliography"/>
   </ds:schemaRefs>

</xml_diff>